<commit_message>
testing color palettes/found best draft
</commit_message>
<xml_diff>
--- a/UI-UX-docs/design and workflow references/P2_ Growth.docx
+++ b/UI-UX-docs/design and workflow references/P2_ Growth.docx
@@ -245,10 +245,7 @@
     <w:p>
       <w:r>
         <w:lastRenderedPageBreak/>
-        <w:t>*Please, mull over and throw out ideas and suggestions on what exactly to track here spe</w:t>
-      </w:r>
-      <w:r>
-        <w:t>cifically.</w:t>
+        <w:t>*Please, mull over and throw out ideas and suggestions on what exactly to track here specifically.</w:t>
       </w:r>
     </w:p>
     <w:p/>
@@ -560,10 +557,7 @@
     </w:p>
     <w:p>
       <w:r>
-        <w:t xml:space="preserve">   — where should</w:t>
-      </w:r>
-      <w:r>
-        <w:t xml:space="preserve"> mood data properties be displayed to the user?</w:t>
+        <w:t xml:space="preserve">   — where should mood data properties be displayed to the user?</w:t>
       </w:r>
     </w:p>
     <w:p/>
@@ -584,21 +578,12 @@
     </w:p>
     <w:p>
       <w:r>
-        <w:t xml:space="preserve">   — which health data pr</w:t>
-      </w:r>
-      <w:r>
-        <w:t>operties should be displayed to the user?</w:t>
-      </w:r>
-    </w:p>
-    <w:p>
-      <w:r>
-        <w:t xml:space="preserve">   — where should </w:t>
-      </w:r>
-      <w:r>
-        <w:t>health</w:t>
-      </w:r>
-      <w:r>
-        <w:t xml:space="preserve"> data properties be displayed to the user?</w:t>
+        <w:t xml:space="preserve">   — which health data properties should be displayed to the user?</w:t>
+      </w:r>
+    </w:p>
+    <w:p>
+      <w:r>
+        <w:t xml:space="preserve">   — where should health data properties be displayed to the user?</w:t>
       </w:r>
     </w:p>
     <w:p/>
@@ -622,10 +607,7 @@
       </w:r>
       <w:proofErr w:type="gramEnd"/>
       <w:r>
-        <w:t>-color { background: #ef8f6b; .second</w:t>
-      </w:r>
-      <w:r>
-        <w:t xml:space="preserve">-color { background: #d36239; .third-color { background: #e2dd66; .fourth-color { background: #a8b94e; </w:t>
+        <w:t xml:space="preserve">-color { background: #ef8f6b; .second-color { background: #d36239; .third-color { background: #e2dd66; .fourth-color { background: #a8b94e; </w:t>
       </w:r>
     </w:p>
     <w:p/>
@@ -665,10 +647,7 @@
     <w:p>
       <w:proofErr w:type="gramStart"/>
       <w:r>
-        <w:t>.</w:t>
-      </w:r>
-      <w:r>
-        <w:t>first</w:t>
+        <w:t>.first</w:t>
       </w:r>
       <w:proofErr w:type="gramEnd"/>
       <w:r>
@@ -781,10 +760,7 @@
       </w:r>
       <w:proofErr w:type="gramStart"/>
       <w:r>
-        <w:t>; }</w:t>
-      </w:r>
-      <w:r>
-        <w:t>.fourth</w:t>
+        <w:t>; }.fourth</w:t>
       </w:r>
       <w:proofErr w:type="gramEnd"/>
       <w:r>
@@ -811,10 +787,7 @@
       </w:r>
       <w:proofErr w:type="gramEnd"/>
       <w:r>
-        <w:t>-color { background: #ff9234; }.second-color { background: #ffcd3c; }.third-color { background: #fafcb4; }.</w:t>
-      </w:r>
-      <w:r>
-        <w:t>fourth-color { background: #b0db72; }</w:t>
+        <w:t>-color { background: #ff9234; }.second-color { background: #ffcd3c; }.third-color { background: #fafcb4; }.fourth-color { background: #b0db72; }</w:t>
       </w:r>
     </w:p>
     <w:p/>
@@ -837,10 +810,7 @@
       </w:r>
       <w:proofErr w:type="gramEnd"/>
       <w:r>
-        <w:t xml:space="preserve">-color { background: #096c47; }.second-color { background: #0b8457; }.third-color { background: #eac100; </w:t>
-      </w:r>
-      <w:r>
-        <w:t>}.fourth-color { background: #f8f1d0; }</w:t>
+        <w:t>-color { background: #096c47; }.second-color { background: #0b8457; }.third-color { background: #eac100; }.fourth-color { background: #f8f1d0; }</w:t>
       </w:r>
     </w:p>
     <w:p/>
@@ -863,10 +833,7 @@
       </w:r>
       <w:proofErr w:type="gramEnd"/>
       <w:r>
-        <w:t>-color { background: #445c3c; }.second-color { background: #fda77f; }.third-color { background: #c9d99e</w:t>
-      </w:r>
-      <w:r>
-        <w:t>; }.fourth-color { background: #fae8c8; }</w:t>
+        <w:t>-color { background: #445c3c; }.second-color { background: #fda77f; }.third-color { background: #c9d99e; }.fourth-color { background: #fae8c8; }</w:t>
       </w:r>
     </w:p>
     <w:p/>
@@ -914,6 +881,2800 @@
       <w:r>
         <w:t>-color { background: #fe9801; }.second-color { background: #f4eec7; }.third-color { background: #ccda46; }.fourth-color { background: #697c37; }</w:t>
       </w:r>
+    </w:p>
+    <w:p/>
+    <w:p>
+      <w:pPr>
+        <w:rPr>
+          <w:rFonts w:ascii="Consolas" w:eastAsia="Times New Roman" w:hAnsi="Consolas" w:cs="Times New Roman"/>
+          <w:color w:val="CE9178"/>
+          <w:sz w:val="21"/>
+          <w:szCs w:val="21"/>
+          <w:lang w:val="en-US"/>
+        </w:rPr>
+      </w:pPr>
+    </w:p>
+    <w:p>
+      <w:r>
+        <w:t>Preferred Palette</w:t>
+      </w:r>
+    </w:p>
+    <w:p>
+      <w:r>
+        <w:t>#d36239</w:t>
+      </w:r>
+    </w:p>
+    <w:p>
+      <w:pPr>
+        <w:rPr>
+          <w:rFonts w:ascii="Consolas" w:eastAsia="Times New Roman" w:hAnsi="Consolas" w:cs="Times New Roman"/>
+          <w:color w:val="CE9178"/>
+          <w:sz w:val="21"/>
+          <w:szCs w:val="21"/>
+          <w:lang w:val="en-US"/>
+        </w:rPr>
+      </w:pPr>
+      <w:r>
+        <w:t>#a8b94e</w:t>
+      </w:r>
+    </w:p>
+    <w:p>
+      <w:r>
+        <w:t xml:space="preserve">#2b580c </w:t>
+      </w:r>
+    </w:p>
+    <w:p>
+      <w:r>
+        <w:t>#f7b71d</w:t>
+      </w:r>
+    </w:p>
+    <w:p>
+      <w:r>
+        <w:t>#</w:t>
+      </w:r>
+      <w:r>
+        <w:t>ff9234</w:t>
+      </w:r>
+    </w:p>
+    <w:p>
+      <w:r>
+        <w:t>#afa939</w:t>
+      </w:r>
+    </w:p>
+    <w:p/>
+    <w:p>
+      <w:pPr>
+        <w:rPr>
+          <w:lang w:val="en-US"/>
+        </w:rPr>
+      </w:pPr>
+      <w:r>
+        <w:rPr>
+          <w:lang w:val="en-US"/>
+        </w:rPr>
+        <w:t>/* Palette1 */</w:t>
+      </w:r>
+    </w:p>
+    <w:p>
+      <w:pPr>
+        <w:rPr>
+          <w:lang w:val="en-US"/>
+        </w:rPr>
+      </w:pPr>
+      <w:proofErr w:type="gramStart"/>
+      <w:r>
+        <w:rPr>
+          <w:lang w:val="en-US"/>
+        </w:rPr>
+        <w:t>.p</w:t>
+      </w:r>
+      <w:proofErr w:type="gramEnd"/>
+      <w:r>
+        <w:rPr>
+          <w:lang w:val="en-US"/>
+        </w:rPr>
+        <w:t>1one {</w:t>
+      </w:r>
+    </w:p>
+    <w:p>
+      <w:pPr>
+        <w:rPr>
+          <w:lang w:val="en-US"/>
+        </w:rPr>
+      </w:pPr>
+      <w:r>
+        <w:rPr>
+          <w:lang w:val="en-US"/>
+        </w:rPr>
+        <w:t>  background-color: #</w:t>
+      </w:r>
+      <w:proofErr w:type="gramStart"/>
+      <w:r>
+        <w:rPr>
+          <w:lang w:val="en-US"/>
+        </w:rPr>
+        <w:t>ef8f6b;</w:t>
+      </w:r>
+      <w:proofErr w:type="gramEnd"/>
+    </w:p>
+    <w:p>
+      <w:pPr>
+        <w:rPr>
+          <w:lang w:val="en-US"/>
+        </w:rPr>
+      </w:pPr>
+      <w:r>
+        <w:rPr>
+          <w:lang w:val="en-US"/>
+        </w:rPr>
+        <w:t>}</w:t>
+      </w:r>
+    </w:p>
+    <w:p>
+      <w:pPr>
+        <w:rPr>
+          <w:lang w:val="en-US"/>
+        </w:rPr>
+      </w:pPr>
+      <w:proofErr w:type="gramStart"/>
+      <w:r>
+        <w:rPr>
+          <w:lang w:val="en-US"/>
+        </w:rPr>
+        <w:t>.p</w:t>
+      </w:r>
+      <w:proofErr w:type="gramEnd"/>
+      <w:r>
+        <w:rPr>
+          <w:lang w:val="en-US"/>
+        </w:rPr>
+        <w:t>1two {</w:t>
+      </w:r>
+    </w:p>
+    <w:p>
+      <w:pPr>
+        <w:rPr>
+          <w:lang w:val="en-US"/>
+        </w:rPr>
+      </w:pPr>
+      <w:r>
+        <w:rPr>
+          <w:lang w:val="en-US"/>
+        </w:rPr>
+        <w:t>  background-color: #</w:t>
+      </w:r>
+      <w:proofErr w:type="gramStart"/>
+      <w:r>
+        <w:rPr>
+          <w:lang w:val="en-US"/>
+        </w:rPr>
+        <w:t>d36239;</w:t>
+      </w:r>
+      <w:proofErr w:type="gramEnd"/>
+    </w:p>
+    <w:p>
+      <w:pPr>
+        <w:rPr>
+          <w:lang w:val="en-US"/>
+        </w:rPr>
+      </w:pPr>
+      <w:r>
+        <w:rPr>
+          <w:lang w:val="en-US"/>
+        </w:rPr>
+        <w:lastRenderedPageBreak/>
+        <w:t>}</w:t>
+      </w:r>
+    </w:p>
+    <w:p>
+      <w:pPr>
+        <w:rPr>
+          <w:lang w:val="en-US"/>
+        </w:rPr>
+      </w:pPr>
+      <w:proofErr w:type="gramStart"/>
+      <w:r>
+        <w:rPr>
+          <w:lang w:val="en-US"/>
+        </w:rPr>
+        <w:t>.p</w:t>
+      </w:r>
+      <w:proofErr w:type="gramEnd"/>
+      <w:r>
+        <w:rPr>
+          <w:lang w:val="en-US"/>
+        </w:rPr>
+        <w:t>1three {</w:t>
+      </w:r>
+    </w:p>
+    <w:p>
+      <w:pPr>
+        <w:rPr>
+          <w:lang w:val="en-US"/>
+        </w:rPr>
+      </w:pPr>
+      <w:r>
+        <w:rPr>
+          <w:lang w:val="en-US"/>
+        </w:rPr>
+        <w:t>  background-color: #</w:t>
+      </w:r>
+      <w:proofErr w:type="gramStart"/>
+      <w:r>
+        <w:rPr>
+          <w:lang w:val="en-US"/>
+        </w:rPr>
+        <w:t>e2dd66;</w:t>
+      </w:r>
+      <w:proofErr w:type="gramEnd"/>
+    </w:p>
+    <w:p>
+      <w:pPr>
+        <w:rPr>
+          <w:lang w:val="en-US"/>
+        </w:rPr>
+      </w:pPr>
+      <w:r>
+        <w:rPr>
+          <w:lang w:val="en-US"/>
+        </w:rPr>
+        <w:t>}</w:t>
+      </w:r>
+    </w:p>
+    <w:p>
+      <w:pPr>
+        <w:rPr>
+          <w:lang w:val="en-US"/>
+        </w:rPr>
+      </w:pPr>
+      <w:proofErr w:type="gramStart"/>
+      <w:r>
+        <w:rPr>
+          <w:lang w:val="en-US"/>
+        </w:rPr>
+        <w:t>.p</w:t>
+      </w:r>
+      <w:proofErr w:type="gramEnd"/>
+      <w:r>
+        <w:rPr>
+          <w:lang w:val="en-US"/>
+        </w:rPr>
+        <w:t>1four {</w:t>
+      </w:r>
+    </w:p>
+    <w:p>
+      <w:pPr>
+        <w:rPr>
+          <w:lang w:val="en-US"/>
+        </w:rPr>
+      </w:pPr>
+      <w:r>
+        <w:rPr>
+          <w:lang w:val="en-US"/>
+        </w:rPr>
+        <w:t>  background-color: #</w:t>
+      </w:r>
+      <w:proofErr w:type="gramStart"/>
+      <w:r>
+        <w:rPr>
+          <w:lang w:val="en-US"/>
+        </w:rPr>
+        <w:t>a8b94e;</w:t>
+      </w:r>
+      <w:proofErr w:type="gramEnd"/>
+    </w:p>
+    <w:p>
+      <w:pPr>
+        <w:rPr>
+          <w:lang w:val="en-US"/>
+        </w:rPr>
+      </w:pPr>
+      <w:r>
+        <w:rPr>
+          <w:lang w:val="en-US"/>
+        </w:rPr>
+        <w:t>}</w:t>
+      </w:r>
+    </w:p>
+    <w:p>
+      <w:pPr>
+        <w:rPr>
+          <w:lang w:val="en-US"/>
+        </w:rPr>
+      </w:pPr>
+    </w:p>
+    <w:p>
+      <w:pPr>
+        <w:rPr>
+          <w:lang w:val="en-US"/>
+        </w:rPr>
+      </w:pPr>
+      <w:r>
+        <w:rPr>
+          <w:lang w:val="en-US"/>
+        </w:rPr>
+        <w:t>/* Palette2 */</w:t>
+      </w:r>
+    </w:p>
+    <w:p>
+      <w:pPr>
+        <w:rPr>
+          <w:lang w:val="en-US"/>
+        </w:rPr>
+      </w:pPr>
+      <w:proofErr w:type="gramStart"/>
+      <w:r>
+        <w:rPr>
+          <w:lang w:val="en-US"/>
+        </w:rPr>
+        <w:t>.p</w:t>
+      </w:r>
+      <w:proofErr w:type="gramEnd"/>
+      <w:r>
+        <w:rPr>
+          <w:lang w:val="en-US"/>
+        </w:rPr>
+        <w:t>2one {</w:t>
+      </w:r>
+    </w:p>
+    <w:p>
+      <w:pPr>
+        <w:rPr>
+          <w:lang w:val="en-US"/>
+        </w:rPr>
+      </w:pPr>
+      <w:r>
+        <w:rPr>
+          <w:lang w:val="en-US"/>
+        </w:rPr>
+        <w:t>  background-color: #</w:t>
+      </w:r>
+      <w:proofErr w:type="gramStart"/>
+      <w:r>
+        <w:rPr>
+          <w:lang w:val="en-US"/>
+        </w:rPr>
+        <w:t>ebbf58;</w:t>
+      </w:r>
+      <w:proofErr w:type="gramEnd"/>
+    </w:p>
+    <w:p>
+      <w:pPr>
+        <w:rPr>
+          <w:lang w:val="en-US"/>
+        </w:rPr>
+      </w:pPr>
+      <w:r>
+        <w:rPr>
+          <w:lang w:val="en-US"/>
+        </w:rPr>
+        <w:t>}</w:t>
+      </w:r>
+    </w:p>
+    <w:p>
+      <w:pPr>
+        <w:rPr>
+          <w:lang w:val="en-US"/>
+        </w:rPr>
+      </w:pPr>
+      <w:proofErr w:type="gramStart"/>
+      <w:r>
+        <w:rPr>
+          <w:lang w:val="en-US"/>
+        </w:rPr>
+        <w:t>.p</w:t>
+      </w:r>
+      <w:proofErr w:type="gramEnd"/>
+      <w:r>
+        <w:rPr>
+          <w:lang w:val="en-US"/>
+        </w:rPr>
+        <w:t>2two {</w:t>
+      </w:r>
+    </w:p>
+    <w:p>
+      <w:pPr>
+        <w:rPr>
+          <w:lang w:val="en-US"/>
+        </w:rPr>
+      </w:pPr>
+      <w:r>
+        <w:rPr>
+          <w:lang w:val="en-US"/>
+        </w:rPr>
+        <w:t xml:space="preserve">  background-color: </w:t>
+      </w:r>
+      <w:proofErr w:type="gramStart"/>
+      <w:r>
+        <w:rPr>
+          <w:lang w:val="en-US"/>
+        </w:rPr>
+        <w:t>#769353;</w:t>
+      </w:r>
+      <w:proofErr w:type="gramEnd"/>
+    </w:p>
+    <w:p>
+      <w:pPr>
+        <w:rPr>
+          <w:lang w:val="en-US"/>
+        </w:rPr>
+      </w:pPr>
+      <w:r>
+        <w:rPr>
+          <w:lang w:val="en-US"/>
+        </w:rPr>
+        <w:t>}</w:t>
+      </w:r>
+    </w:p>
+    <w:p>
+      <w:pPr>
+        <w:rPr>
+          <w:lang w:val="en-US"/>
+        </w:rPr>
+      </w:pPr>
+      <w:proofErr w:type="gramStart"/>
+      <w:r>
+        <w:rPr>
+          <w:lang w:val="en-US"/>
+        </w:rPr>
+        <w:t>.p</w:t>
+      </w:r>
+      <w:proofErr w:type="gramEnd"/>
+      <w:r>
+        <w:rPr>
+          <w:lang w:val="en-US"/>
+        </w:rPr>
+        <w:t>2three {</w:t>
+      </w:r>
+    </w:p>
+    <w:p>
+      <w:pPr>
+        <w:rPr>
+          <w:lang w:val="en-US"/>
+        </w:rPr>
+      </w:pPr>
+      <w:r>
+        <w:rPr>
+          <w:lang w:val="en-US"/>
+        </w:rPr>
+        <w:t>  background-color: #</w:t>
+      </w:r>
+      <w:proofErr w:type="gramStart"/>
+      <w:r>
+        <w:rPr>
+          <w:lang w:val="en-US"/>
+        </w:rPr>
+        <w:t>3d655d;</w:t>
+      </w:r>
+      <w:proofErr w:type="gramEnd"/>
+    </w:p>
+    <w:p>
+      <w:pPr>
+        <w:rPr>
+          <w:lang w:val="en-US"/>
+        </w:rPr>
+      </w:pPr>
+      <w:r>
+        <w:rPr>
+          <w:lang w:val="en-US"/>
+        </w:rPr>
+        <w:t>}</w:t>
+      </w:r>
+    </w:p>
+    <w:p>
+      <w:pPr>
+        <w:rPr>
+          <w:lang w:val="en-US"/>
+        </w:rPr>
+      </w:pPr>
+      <w:proofErr w:type="gramStart"/>
+      <w:r>
+        <w:rPr>
+          <w:lang w:val="en-US"/>
+        </w:rPr>
+        <w:t>.p</w:t>
+      </w:r>
+      <w:proofErr w:type="gramEnd"/>
+      <w:r>
+        <w:rPr>
+          <w:lang w:val="en-US"/>
+        </w:rPr>
+        <w:t>2four {</w:t>
+      </w:r>
+    </w:p>
+    <w:p>
+      <w:pPr>
+        <w:rPr>
+          <w:lang w:val="en-US"/>
+        </w:rPr>
+      </w:pPr>
+      <w:r>
+        <w:rPr>
+          <w:lang w:val="en-US"/>
+        </w:rPr>
+        <w:t>  background-color: #</w:t>
+      </w:r>
+      <w:proofErr w:type="gramStart"/>
+      <w:r>
+        <w:rPr>
+          <w:lang w:val="en-US"/>
+        </w:rPr>
+        <w:t>33484d;</w:t>
+      </w:r>
+      <w:proofErr w:type="gramEnd"/>
+    </w:p>
+    <w:p>
+      <w:pPr>
+        <w:rPr>
+          <w:lang w:val="en-US"/>
+        </w:rPr>
+      </w:pPr>
+      <w:r>
+        <w:rPr>
+          <w:lang w:val="en-US"/>
+        </w:rPr>
+        <w:t>}</w:t>
+      </w:r>
+    </w:p>
+    <w:p>
+      <w:pPr>
+        <w:rPr>
+          <w:lang w:val="en-US"/>
+        </w:rPr>
+      </w:pPr>
+    </w:p>
+    <w:p>
+      <w:pPr>
+        <w:rPr>
+          <w:lang w:val="en-US"/>
+        </w:rPr>
+      </w:pPr>
+      <w:r>
+        <w:rPr>
+          <w:lang w:val="en-US"/>
+        </w:rPr>
+        <w:t>/* Palette3 */</w:t>
+      </w:r>
+    </w:p>
+    <w:p>
+      <w:pPr>
+        <w:rPr>
+          <w:lang w:val="en-US"/>
+        </w:rPr>
+      </w:pPr>
+      <w:proofErr w:type="gramStart"/>
+      <w:r>
+        <w:rPr>
+          <w:lang w:val="en-US"/>
+        </w:rPr>
+        <w:t>.p</w:t>
+      </w:r>
+      <w:proofErr w:type="gramEnd"/>
+      <w:r>
+        <w:rPr>
+          <w:lang w:val="en-US"/>
+        </w:rPr>
+        <w:t>3one {</w:t>
+      </w:r>
+    </w:p>
+    <w:p>
+      <w:pPr>
+        <w:rPr>
+          <w:lang w:val="en-US"/>
+        </w:rPr>
+      </w:pPr>
+      <w:r>
+        <w:rPr>
+          <w:lang w:val="en-US"/>
+        </w:rPr>
+        <w:t>  background-color: #</w:t>
+      </w:r>
+      <w:proofErr w:type="gramStart"/>
+      <w:r>
+        <w:rPr>
+          <w:lang w:val="en-US"/>
+        </w:rPr>
+        <w:t>51af5b;</w:t>
+      </w:r>
+      <w:proofErr w:type="gramEnd"/>
+    </w:p>
+    <w:p>
+      <w:pPr>
+        <w:rPr>
+          <w:lang w:val="en-US"/>
+        </w:rPr>
+      </w:pPr>
+      <w:r>
+        <w:rPr>
+          <w:lang w:val="en-US"/>
+        </w:rPr>
+        <w:t>}</w:t>
+      </w:r>
+    </w:p>
+    <w:p>
+      <w:pPr>
+        <w:rPr>
+          <w:lang w:val="en-US"/>
+        </w:rPr>
+      </w:pPr>
+      <w:proofErr w:type="gramStart"/>
+      <w:r>
+        <w:rPr>
+          <w:lang w:val="en-US"/>
+        </w:rPr>
+        <w:t>.p</w:t>
+      </w:r>
+      <w:proofErr w:type="gramEnd"/>
+      <w:r>
+        <w:rPr>
+          <w:lang w:val="en-US"/>
+        </w:rPr>
+        <w:t>3two {</w:t>
+      </w:r>
+    </w:p>
+    <w:p>
+      <w:pPr>
+        <w:rPr>
+          <w:lang w:val="en-US"/>
+        </w:rPr>
+      </w:pPr>
+      <w:r>
+        <w:rPr>
+          <w:lang w:val="en-US"/>
+        </w:rPr>
+        <w:t>  background-color: #</w:t>
+      </w:r>
+      <w:proofErr w:type="gramStart"/>
+      <w:r>
+        <w:rPr>
+          <w:lang w:val="en-US"/>
+        </w:rPr>
+        <w:t>b3e55e;</w:t>
+      </w:r>
+      <w:proofErr w:type="gramEnd"/>
+    </w:p>
+    <w:p>
+      <w:pPr>
+        <w:rPr>
+          <w:lang w:val="en-US"/>
+        </w:rPr>
+      </w:pPr>
+      <w:r>
+        <w:rPr>
+          <w:lang w:val="en-US"/>
+        </w:rPr>
+        <w:t>}</w:t>
+      </w:r>
+    </w:p>
+    <w:p>
+      <w:pPr>
+        <w:rPr>
+          <w:lang w:val="en-US"/>
+        </w:rPr>
+      </w:pPr>
+      <w:proofErr w:type="gramStart"/>
+      <w:r>
+        <w:rPr>
+          <w:lang w:val="en-US"/>
+        </w:rPr>
+        <w:t>.p</w:t>
+      </w:r>
+      <w:proofErr w:type="gramEnd"/>
+      <w:r>
+        <w:rPr>
+          <w:lang w:val="en-US"/>
+        </w:rPr>
+        <w:t>3three {</w:t>
+      </w:r>
+    </w:p>
+    <w:p>
+      <w:pPr>
+        <w:rPr>
+          <w:lang w:val="en-US"/>
+        </w:rPr>
+      </w:pPr>
+      <w:r>
+        <w:rPr>
+          <w:lang w:val="en-US"/>
+        </w:rPr>
+        <w:t>  background-color: #</w:t>
+      </w:r>
+      <w:proofErr w:type="gramStart"/>
+      <w:r>
+        <w:rPr>
+          <w:lang w:val="en-US"/>
+        </w:rPr>
+        <w:t>feed30;</w:t>
+      </w:r>
+      <w:proofErr w:type="gramEnd"/>
+    </w:p>
+    <w:p>
+      <w:pPr>
+        <w:rPr>
+          <w:lang w:val="en-US"/>
+        </w:rPr>
+      </w:pPr>
+      <w:r>
+        <w:rPr>
+          <w:lang w:val="en-US"/>
+        </w:rPr>
+        <w:t>}</w:t>
+      </w:r>
+    </w:p>
+    <w:p>
+      <w:pPr>
+        <w:rPr>
+          <w:lang w:val="en-US"/>
+        </w:rPr>
+      </w:pPr>
+      <w:proofErr w:type="gramStart"/>
+      <w:r>
+        <w:rPr>
+          <w:lang w:val="en-US"/>
+        </w:rPr>
+        <w:t>.p</w:t>
+      </w:r>
+      <w:proofErr w:type="gramEnd"/>
+      <w:r>
+        <w:rPr>
+          <w:lang w:val="en-US"/>
+        </w:rPr>
+        <w:t>3four {</w:t>
+      </w:r>
+    </w:p>
+    <w:p>
+      <w:pPr>
+        <w:rPr>
+          <w:lang w:val="en-US"/>
+        </w:rPr>
+      </w:pPr>
+      <w:r>
+        <w:rPr>
+          <w:lang w:val="en-US"/>
+        </w:rPr>
+        <w:t>  background-color: #</w:t>
+      </w:r>
+      <w:proofErr w:type="gramStart"/>
+      <w:r>
+        <w:rPr>
+          <w:lang w:val="en-US"/>
+        </w:rPr>
+        <w:t>ffcb3c;</w:t>
+      </w:r>
+      <w:proofErr w:type="gramEnd"/>
+    </w:p>
+    <w:p>
+      <w:pPr>
+        <w:rPr>
+          <w:lang w:val="en-US"/>
+        </w:rPr>
+      </w:pPr>
+      <w:r>
+        <w:rPr>
+          <w:lang w:val="en-US"/>
+        </w:rPr>
+        <w:t>}</w:t>
+      </w:r>
+    </w:p>
+    <w:p>
+      <w:pPr>
+        <w:rPr>
+          <w:lang w:val="en-US"/>
+        </w:rPr>
+      </w:pPr>
+    </w:p>
+    <w:p>
+      <w:pPr>
+        <w:rPr>
+          <w:lang w:val="en-US"/>
+        </w:rPr>
+      </w:pPr>
+      <w:r>
+        <w:rPr>
+          <w:lang w:val="en-US"/>
+        </w:rPr>
+        <w:t>/* Palette4 */</w:t>
+      </w:r>
+    </w:p>
+    <w:p>
+      <w:pPr>
+        <w:rPr>
+          <w:lang w:val="en-US"/>
+        </w:rPr>
+      </w:pPr>
+      <w:proofErr w:type="gramStart"/>
+      <w:r>
+        <w:rPr>
+          <w:lang w:val="en-US"/>
+        </w:rPr>
+        <w:t>.p</w:t>
+      </w:r>
+      <w:proofErr w:type="gramEnd"/>
+      <w:r>
+        <w:rPr>
+          <w:lang w:val="en-US"/>
+        </w:rPr>
+        <w:t>4one {</w:t>
+      </w:r>
+    </w:p>
+    <w:p>
+      <w:pPr>
+        <w:rPr>
+          <w:lang w:val="en-US"/>
+        </w:rPr>
+      </w:pPr>
+      <w:r>
+        <w:rPr>
+          <w:lang w:val="en-US"/>
+        </w:rPr>
+        <w:t>  background-color: #</w:t>
+      </w:r>
+      <w:proofErr w:type="gramStart"/>
+      <w:r>
+        <w:rPr>
+          <w:lang w:val="en-US"/>
+        </w:rPr>
+        <w:t>fdef96;</w:t>
+      </w:r>
+      <w:proofErr w:type="gramEnd"/>
+    </w:p>
+    <w:p>
+      <w:pPr>
+        <w:rPr>
+          <w:lang w:val="en-US"/>
+        </w:rPr>
+      </w:pPr>
+      <w:r>
+        <w:rPr>
+          <w:lang w:val="en-US"/>
+        </w:rPr>
+        <w:t>}</w:t>
+      </w:r>
+    </w:p>
+    <w:p>
+      <w:pPr>
+        <w:rPr>
+          <w:lang w:val="en-US"/>
+        </w:rPr>
+      </w:pPr>
+      <w:proofErr w:type="gramStart"/>
+      <w:r>
+        <w:rPr>
+          <w:lang w:val="en-US"/>
+        </w:rPr>
+        <w:t>.p</w:t>
+      </w:r>
+      <w:proofErr w:type="gramEnd"/>
+      <w:r>
+        <w:rPr>
+          <w:lang w:val="en-US"/>
+        </w:rPr>
+        <w:t>4two {</w:t>
+      </w:r>
+    </w:p>
+    <w:p>
+      <w:pPr>
+        <w:rPr>
+          <w:lang w:val="en-US"/>
+        </w:rPr>
+      </w:pPr>
+      <w:r>
+        <w:rPr>
+          <w:lang w:val="en-US"/>
+        </w:rPr>
+        <w:t>  background-color: #</w:t>
+      </w:r>
+      <w:proofErr w:type="gramStart"/>
+      <w:r>
+        <w:rPr>
+          <w:lang w:val="en-US"/>
+        </w:rPr>
+        <w:t>f7b71d;</w:t>
+      </w:r>
+      <w:proofErr w:type="gramEnd"/>
+    </w:p>
+    <w:p>
+      <w:pPr>
+        <w:rPr>
+          <w:lang w:val="en-US"/>
+        </w:rPr>
+      </w:pPr>
+      <w:r>
+        <w:rPr>
+          <w:lang w:val="en-US"/>
+        </w:rPr>
+        <w:t>}</w:t>
+      </w:r>
+    </w:p>
+    <w:p>
+      <w:pPr>
+        <w:rPr>
+          <w:lang w:val="en-US"/>
+        </w:rPr>
+      </w:pPr>
+      <w:proofErr w:type="gramStart"/>
+      <w:r>
+        <w:rPr>
+          <w:lang w:val="en-US"/>
+        </w:rPr>
+        <w:t>.p</w:t>
+      </w:r>
+      <w:proofErr w:type="gramEnd"/>
+      <w:r>
+        <w:rPr>
+          <w:lang w:val="en-US"/>
+        </w:rPr>
+        <w:t>4three {</w:t>
+      </w:r>
+    </w:p>
+    <w:p>
+      <w:pPr>
+        <w:rPr>
+          <w:lang w:val="en-US"/>
+        </w:rPr>
+      </w:pPr>
+      <w:r>
+        <w:rPr>
+          <w:lang w:val="en-US"/>
+        </w:rPr>
+        <w:lastRenderedPageBreak/>
+        <w:t>  background-color: #</w:t>
+      </w:r>
+      <w:proofErr w:type="gramStart"/>
+      <w:r>
+        <w:rPr>
+          <w:lang w:val="en-US"/>
+        </w:rPr>
+        <w:t>afa939;</w:t>
+      </w:r>
+      <w:proofErr w:type="gramEnd"/>
+    </w:p>
+    <w:p>
+      <w:pPr>
+        <w:rPr>
+          <w:lang w:val="en-US"/>
+        </w:rPr>
+      </w:pPr>
+      <w:r>
+        <w:rPr>
+          <w:lang w:val="en-US"/>
+        </w:rPr>
+        <w:t>}</w:t>
+      </w:r>
+    </w:p>
+    <w:p>
+      <w:pPr>
+        <w:rPr>
+          <w:lang w:val="en-US"/>
+        </w:rPr>
+      </w:pPr>
+      <w:proofErr w:type="gramStart"/>
+      <w:r>
+        <w:rPr>
+          <w:lang w:val="en-US"/>
+        </w:rPr>
+        <w:t>.p</w:t>
+      </w:r>
+      <w:proofErr w:type="gramEnd"/>
+      <w:r>
+        <w:rPr>
+          <w:lang w:val="en-US"/>
+        </w:rPr>
+        <w:t>4four {</w:t>
+      </w:r>
+    </w:p>
+    <w:p>
+      <w:pPr>
+        <w:rPr>
+          <w:lang w:val="en-US"/>
+        </w:rPr>
+      </w:pPr>
+      <w:r>
+        <w:rPr>
+          <w:lang w:val="en-US"/>
+        </w:rPr>
+        <w:t>  background-color: #</w:t>
+      </w:r>
+      <w:proofErr w:type="gramStart"/>
+      <w:r>
+        <w:rPr>
+          <w:lang w:val="en-US"/>
+        </w:rPr>
+        <w:t>2b580c;</w:t>
+      </w:r>
+      <w:proofErr w:type="gramEnd"/>
+    </w:p>
+    <w:p>
+      <w:pPr>
+        <w:rPr>
+          <w:lang w:val="en-US"/>
+        </w:rPr>
+      </w:pPr>
+      <w:r>
+        <w:rPr>
+          <w:lang w:val="en-US"/>
+        </w:rPr>
+        <w:t>}</w:t>
+      </w:r>
+    </w:p>
+    <w:p>
+      <w:pPr>
+        <w:rPr>
+          <w:lang w:val="en-US"/>
+        </w:rPr>
+      </w:pPr>
+    </w:p>
+    <w:p>
+      <w:pPr>
+        <w:rPr>
+          <w:lang w:val="en-US"/>
+        </w:rPr>
+      </w:pPr>
+      <w:r>
+        <w:rPr>
+          <w:lang w:val="en-US"/>
+        </w:rPr>
+        <w:t>/* Palette5 */</w:t>
+      </w:r>
+    </w:p>
+    <w:p>
+      <w:pPr>
+        <w:rPr>
+          <w:lang w:val="en-US"/>
+        </w:rPr>
+      </w:pPr>
+      <w:proofErr w:type="gramStart"/>
+      <w:r>
+        <w:rPr>
+          <w:lang w:val="en-US"/>
+        </w:rPr>
+        <w:t>.p</w:t>
+      </w:r>
+      <w:proofErr w:type="gramEnd"/>
+      <w:r>
+        <w:rPr>
+          <w:lang w:val="en-US"/>
+        </w:rPr>
+        <w:t>5one {</w:t>
+      </w:r>
+    </w:p>
+    <w:p>
+      <w:pPr>
+        <w:rPr>
+          <w:lang w:val="en-US"/>
+        </w:rPr>
+      </w:pPr>
+      <w:r>
+        <w:rPr>
+          <w:lang w:val="en-US"/>
+        </w:rPr>
+        <w:t>  background-color: #</w:t>
+      </w:r>
+      <w:proofErr w:type="gramStart"/>
+      <w:r>
+        <w:rPr>
+          <w:lang w:val="en-US"/>
+        </w:rPr>
+        <w:t>ff9234;</w:t>
+      </w:r>
+      <w:proofErr w:type="gramEnd"/>
+    </w:p>
+    <w:p>
+      <w:pPr>
+        <w:rPr>
+          <w:lang w:val="en-US"/>
+        </w:rPr>
+      </w:pPr>
+      <w:r>
+        <w:rPr>
+          <w:lang w:val="en-US"/>
+        </w:rPr>
+        <w:t>}</w:t>
+      </w:r>
+    </w:p>
+    <w:p>
+      <w:pPr>
+        <w:rPr>
+          <w:lang w:val="en-US"/>
+        </w:rPr>
+      </w:pPr>
+      <w:proofErr w:type="gramStart"/>
+      <w:r>
+        <w:rPr>
+          <w:lang w:val="en-US"/>
+        </w:rPr>
+        <w:t>.p</w:t>
+      </w:r>
+      <w:proofErr w:type="gramEnd"/>
+      <w:r>
+        <w:rPr>
+          <w:lang w:val="en-US"/>
+        </w:rPr>
+        <w:t>5two {</w:t>
+      </w:r>
+    </w:p>
+    <w:p>
+      <w:pPr>
+        <w:rPr>
+          <w:lang w:val="en-US"/>
+        </w:rPr>
+      </w:pPr>
+      <w:r>
+        <w:rPr>
+          <w:lang w:val="en-US"/>
+        </w:rPr>
+        <w:t>  background-color: #</w:t>
+      </w:r>
+      <w:proofErr w:type="gramStart"/>
+      <w:r>
+        <w:rPr>
+          <w:lang w:val="en-US"/>
+        </w:rPr>
+        <w:t>ffcd3c;</w:t>
+      </w:r>
+      <w:proofErr w:type="gramEnd"/>
+    </w:p>
+    <w:p>
+      <w:pPr>
+        <w:rPr>
+          <w:lang w:val="en-US"/>
+        </w:rPr>
+      </w:pPr>
+      <w:r>
+        <w:rPr>
+          <w:lang w:val="en-US"/>
+        </w:rPr>
+        <w:t>}</w:t>
+      </w:r>
+    </w:p>
+    <w:p>
+      <w:pPr>
+        <w:rPr>
+          <w:lang w:val="en-US"/>
+        </w:rPr>
+      </w:pPr>
+      <w:proofErr w:type="gramStart"/>
+      <w:r>
+        <w:rPr>
+          <w:lang w:val="en-US"/>
+        </w:rPr>
+        <w:t>.p</w:t>
+      </w:r>
+      <w:proofErr w:type="gramEnd"/>
+      <w:r>
+        <w:rPr>
+          <w:lang w:val="en-US"/>
+        </w:rPr>
+        <w:t>5three {</w:t>
+      </w:r>
+    </w:p>
+    <w:p>
+      <w:pPr>
+        <w:rPr>
+          <w:lang w:val="en-US"/>
+        </w:rPr>
+      </w:pPr>
+      <w:r>
+        <w:rPr>
+          <w:lang w:val="en-US"/>
+        </w:rPr>
+        <w:t>  background-color: #</w:t>
+      </w:r>
+      <w:proofErr w:type="gramStart"/>
+      <w:r>
+        <w:rPr>
+          <w:lang w:val="en-US"/>
+        </w:rPr>
+        <w:t>fafcb4;</w:t>
+      </w:r>
+      <w:proofErr w:type="gramEnd"/>
+    </w:p>
+    <w:p>
+      <w:pPr>
+        <w:rPr>
+          <w:lang w:val="en-US"/>
+        </w:rPr>
+      </w:pPr>
+      <w:r>
+        <w:rPr>
+          <w:lang w:val="en-US"/>
+        </w:rPr>
+        <w:t>}</w:t>
+      </w:r>
+    </w:p>
+    <w:p>
+      <w:pPr>
+        <w:rPr>
+          <w:lang w:val="en-US"/>
+        </w:rPr>
+      </w:pPr>
+      <w:proofErr w:type="gramStart"/>
+      <w:r>
+        <w:rPr>
+          <w:lang w:val="en-US"/>
+        </w:rPr>
+        <w:t>.p</w:t>
+      </w:r>
+      <w:proofErr w:type="gramEnd"/>
+      <w:r>
+        <w:rPr>
+          <w:lang w:val="en-US"/>
+        </w:rPr>
+        <w:t>5four {</w:t>
+      </w:r>
+    </w:p>
+    <w:p>
+      <w:pPr>
+        <w:rPr>
+          <w:lang w:val="en-US"/>
+        </w:rPr>
+      </w:pPr>
+      <w:r>
+        <w:rPr>
+          <w:lang w:val="en-US"/>
+        </w:rPr>
+        <w:t>  background-color: #</w:t>
+      </w:r>
+      <w:proofErr w:type="gramStart"/>
+      <w:r>
+        <w:rPr>
+          <w:lang w:val="en-US"/>
+        </w:rPr>
+        <w:t>b0db72;</w:t>
+      </w:r>
+      <w:proofErr w:type="gramEnd"/>
+    </w:p>
+    <w:p>
+      <w:pPr>
+        <w:rPr>
+          <w:lang w:val="en-US"/>
+        </w:rPr>
+      </w:pPr>
+      <w:r>
+        <w:rPr>
+          <w:lang w:val="en-US"/>
+        </w:rPr>
+        <w:t>}</w:t>
+      </w:r>
+    </w:p>
+    <w:p>
+      <w:pPr>
+        <w:rPr>
+          <w:lang w:val="en-US"/>
+        </w:rPr>
+      </w:pPr>
+    </w:p>
+    <w:p>
+      <w:pPr>
+        <w:rPr>
+          <w:lang w:val="en-US"/>
+        </w:rPr>
+      </w:pPr>
+      <w:r>
+        <w:rPr>
+          <w:lang w:val="en-US"/>
+        </w:rPr>
+        <w:t>/* Palette6 */</w:t>
+      </w:r>
+    </w:p>
+    <w:p>
+      <w:pPr>
+        <w:rPr>
+          <w:lang w:val="en-US"/>
+        </w:rPr>
+      </w:pPr>
+      <w:proofErr w:type="gramStart"/>
+      <w:r>
+        <w:rPr>
+          <w:lang w:val="en-US"/>
+        </w:rPr>
+        <w:t>.p</w:t>
+      </w:r>
+      <w:proofErr w:type="gramEnd"/>
+      <w:r>
+        <w:rPr>
+          <w:lang w:val="en-US"/>
+        </w:rPr>
+        <w:t>6one {</w:t>
+      </w:r>
+    </w:p>
+    <w:p>
+      <w:pPr>
+        <w:rPr>
+          <w:lang w:val="en-US"/>
+        </w:rPr>
+      </w:pPr>
+      <w:r>
+        <w:rPr>
+          <w:lang w:val="en-US"/>
+        </w:rPr>
+        <w:t>  background-color: #</w:t>
+      </w:r>
+      <w:proofErr w:type="gramStart"/>
+      <w:r>
+        <w:rPr>
+          <w:lang w:val="en-US"/>
+        </w:rPr>
+        <w:t>096c47;</w:t>
+      </w:r>
+      <w:proofErr w:type="gramEnd"/>
+    </w:p>
+    <w:p>
+      <w:pPr>
+        <w:rPr>
+          <w:lang w:val="en-US"/>
+        </w:rPr>
+      </w:pPr>
+      <w:r>
+        <w:rPr>
+          <w:lang w:val="en-US"/>
+        </w:rPr>
+        <w:t>}</w:t>
+      </w:r>
+    </w:p>
+    <w:p>
+      <w:pPr>
+        <w:rPr>
+          <w:lang w:val="en-US"/>
+        </w:rPr>
+      </w:pPr>
+      <w:proofErr w:type="gramStart"/>
+      <w:r>
+        <w:rPr>
+          <w:lang w:val="en-US"/>
+        </w:rPr>
+        <w:t>.p</w:t>
+      </w:r>
+      <w:proofErr w:type="gramEnd"/>
+      <w:r>
+        <w:rPr>
+          <w:lang w:val="en-US"/>
+        </w:rPr>
+        <w:t>6two {</w:t>
+      </w:r>
+    </w:p>
+    <w:p>
+      <w:pPr>
+        <w:rPr>
+          <w:lang w:val="en-US"/>
+        </w:rPr>
+      </w:pPr>
+      <w:r>
+        <w:rPr>
+          <w:lang w:val="en-US"/>
+        </w:rPr>
+        <w:t>  background-color: #</w:t>
+      </w:r>
+      <w:proofErr w:type="gramStart"/>
+      <w:r>
+        <w:rPr>
+          <w:lang w:val="en-US"/>
+        </w:rPr>
+        <w:t>0b8457;</w:t>
+      </w:r>
+      <w:proofErr w:type="gramEnd"/>
+    </w:p>
+    <w:p>
+      <w:pPr>
+        <w:rPr>
+          <w:lang w:val="en-US"/>
+        </w:rPr>
+      </w:pPr>
+      <w:r>
+        <w:rPr>
+          <w:lang w:val="en-US"/>
+        </w:rPr>
+        <w:t>}</w:t>
+      </w:r>
+    </w:p>
+    <w:p>
+      <w:pPr>
+        <w:rPr>
+          <w:lang w:val="en-US"/>
+        </w:rPr>
+      </w:pPr>
+      <w:proofErr w:type="gramStart"/>
+      <w:r>
+        <w:rPr>
+          <w:lang w:val="en-US"/>
+        </w:rPr>
+        <w:t>.p</w:t>
+      </w:r>
+      <w:proofErr w:type="gramEnd"/>
+      <w:r>
+        <w:rPr>
+          <w:lang w:val="en-US"/>
+        </w:rPr>
+        <w:t>6three {</w:t>
+      </w:r>
+    </w:p>
+    <w:p>
+      <w:pPr>
+        <w:rPr>
+          <w:lang w:val="en-US"/>
+        </w:rPr>
+      </w:pPr>
+      <w:r>
+        <w:rPr>
+          <w:lang w:val="en-US"/>
+        </w:rPr>
+        <w:t>  background-color: #</w:t>
+      </w:r>
+      <w:proofErr w:type="gramStart"/>
+      <w:r>
+        <w:rPr>
+          <w:lang w:val="en-US"/>
+        </w:rPr>
+        <w:t>eac100;</w:t>
+      </w:r>
+      <w:proofErr w:type="gramEnd"/>
+    </w:p>
+    <w:p>
+      <w:pPr>
+        <w:rPr>
+          <w:lang w:val="en-US"/>
+        </w:rPr>
+      </w:pPr>
+      <w:r>
+        <w:rPr>
+          <w:lang w:val="en-US"/>
+        </w:rPr>
+        <w:t>}</w:t>
+      </w:r>
+    </w:p>
+    <w:p>
+      <w:pPr>
+        <w:rPr>
+          <w:lang w:val="en-US"/>
+        </w:rPr>
+      </w:pPr>
+      <w:proofErr w:type="gramStart"/>
+      <w:r>
+        <w:rPr>
+          <w:lang w:val="en-US"/>
+        </w:rPr>
+        <w:t>.p</w:t>
+      </w:r>
+      <w:proofErr w:type="gramEnd"/>
+      <w:r>
+        <w:rPr>
+          <w:lang w:val="en-US"/>
+        </w:rPr>
+        <w:t>6four {</w:t>
+      </w:r>
+    </w:p>
+    <w:p>
+      <w:pPr>
+        <w:rPr>
+          <w:lang w:val="en-US"/>
+        </w:rPr>
+      </w:pPr>
+      <w:r>
+        <w:rPr>
+          <w:lang w:val="en-US"/>
+        </w:rPr>
+        <w:t>  background-color: #</w:t>
+      </w:r>
+      <w:proofErr w:type="gramStart"/>
+      <w:r>
+        <w:rPr>
+          <w:lang w:val="en-US"/>
+        </w:rPr>
+        <w:t>f8f1d0;</w:t>
+      </w:r>
+      <w:proofErr w:type="gramEnd"/>
+    </w:p>
+    <w:p>
+      <w:pPr>
+        <w:rPr>
+          <w:lang w:val="en-US"/>
+        </w:rPr>
+      </w:pPr>
+      <w:r>
+        <w:rPr>
+          <w:lang w:val="en-US"/>
+        </w:rPr>
+        <w:t>}</w:t>
+      </w:r>
+    </w:p>
+    <w:p>
+      <w:pPr>
+        <w:rPr>
+          <w:lang w:val="en-US"/>
+        </w:rPr>
+      </w:pPr>
+    </w:p>
+    <w:p>
+      <w:pPr>
+        <w:rPr>
+          <w:lang w:val="en-US"/>
+        </w:rPr>
+      </w:pPr>
+      <w:r>
+        <w:rPr>
+          <w:lang w:val="en-US"/>
+        </w:rPr>
+        <w:t>/* Palette7 */</w:t>
+      </w:r>
+    </w:p>
+    <w:p>
+      <w:pPr>
+        <w:rPr>
+          <w:lang w:val="en-US"/>
+        </w:rPr>
+      </w:pPr>
+      <w:proofErr w:type="gramStart"/>
+      <w:r>
+        <w:rPr>
+          <w:lang w:val="en-US"/>
+        </w:rPr>
+        <w:t>.p</w:t>
+      </w:r>
+      <w:proofErr w:type="gramEnd"/>
+      <w:r>
+        <w:rPr>
+          <w:lang w:val="en-US"/>
+        </w:rPr>
+        <w:t>7one {</w:t>
+      </w:r>
+    </w:p>
+    <w:p>
+      <w:pPr>
+        <w:rPr>
+          <w:lang w:val="en-US"/>
+        </w:rPr>
+      </w:pPr>
+      <w:r>
+        <w:rPr>
+          <w:lang w:val="en-US"/>
+        </w:rPr>
+        <w:t>  background-color: #</w:t>
+      </w:r>
+      <w:proofErr w:type="gramStart"/>
+      <w:r>
+        <w:rPr>
+          <w:lang w:val="en-US"/>
+        </w:rPr>
+        <w:t>445c3c;</w:t>
+      </w:r>
+      <w:proofErr w:type="gramEnd"/>
+    </w:p>
+    <w:p>
+      <w:pPr>
+        <w:rPr>
+          <w:lang w:val="en-US"/>
+        </w:rPr>
+      </w:pPr>
+      <w:r>
+        <w:rPr>
+          <w:lang w:val="en-US"/>
+        </w:rPr>
+        <w:t>}</w:t>
+      </w:r>
+    </w:p>
+    <w:p>
+      <w:pPr>
+        <w:rPr>
+          <w:lang w:val="en-US"/>
+        </w:rPr>
+      </w:pPr>
+      <w:proofErr w:type="gramStart"/>
+      <w:r>
+        <w:rPr>
+          <w:lang w:val="en-US"/>
+        </w:rPr>
+        <w:t>.p</w:t>
+      </w:r>
+      <w:proofErr w:type="gramEnd"/>
+      <w:r>
+        <w:rPr>
+          <w:lang w:val="en-US"/>
+        </w:rPr>
+        <w:t>7two {</w:t>
+      </w:r>
+    </w:p>
+    <w:p>
+      <w:pPr>
+        <w:rPr>
+          <w:lang w:val="en-US"/>
+        </w:rPr>
+      </w:pPr>
+      <w:r>
+        <w:rPr>
+          <w:lang w:val="en-US"/>
+        </w:rPr>
+        <w:t>  background-color: #</w:t>
+      </w:r>
+      <w:proofErr w:type="gramStart"/>
+      <w:r>
+        <w:rPr>
+          <w:lang w:val="en-US"/>
+        </w:rPr>
+        <w:t>fda77f;</w:t>
+      </w:r>
+      <w:proofErr w:type="gramEnd"/>
+    </w:p>
+    <w:p>
+      <w:pPr>
+        <w:rPr>
+          <w:lang w:val="en-US"/>
+        </w:rPr>
+      </w:pPr>
+      <w:r>
+        <w:rPr>
+          <w:lang w:val="en-US"/>
+        </w:rPr>
+        <w:t>}</w:t>
+      </w:r>
+    </w:p>
+    <w:p>
+      <w:pPr>
+        <w:rPr>
+          <w:lang w:val="en-US"/>
+        </w:rPr>
+      </w:pPr>
+      <w:proofErr w:type="gramStart"/>
+      <w:r>
+        <w:rPr>
+          <w:lang w:val="en-US"/>
+        </w:rPr>
+        <w:t>.p</w:t>
+      </w:r>
+      <w:proofErr w:type="gramEnd"/>
+      <w:r>
+        <w:rPr>
+          <w:lang w:val="en-US"/>
+        </w:rPr>
+        <w:t>7three {</w:t>
+      </w:r>
+    </w:p>
+    <w:p>
+      <w:pPr>
+        <w:rPr>
+          <w:lang w:val="en-US"/>
+        </w:rPr>
+      </w:pPr>
+      <w:r>
+        <w:rPr>
+          <w:lang w:val="en-US"/>
+        </w:rPr>
+        <w:t>  background-color: #</w:t>
+      </w:r>
+      <w:proofErr w:type="gramStart"/>
+      <w:r>
+        <w:rPr>
+          <w:lang w:val="en-US"/>
+        </w:rPr>
+        <w:t>c9d99e;</w:t>
+      </w:r>
+      <w:proofErr w:type="gramEnd"/>
+    </w:p>
+    <w:p>
+      <w:pPr>
+        <w:rPr>
+          <w:lang w:val="en-US"/>
+        </w:rPr>
+      </w:pPr>
+      <w:r>
+        <w:rPr>
+          <w:lang w:val="en-US"/>
+        </w:rPr>
+        <w:t>}</w:t>
+      </w:r>
+    </w:p>
+    <w:p>
+      <w:pPr>
+        <w:rPr>
+          <w:lang w:val="en-US"/>
+        </w:rPr>
+      </w:pPr>
+      <w:proofErr w:type="gramStart"/>
+      <w:r>
+        <w:rPr>
+          <w:lang w:val="en-US"/>
+        </w:rPr>
+        <w:lastRenderedPageBreak/>
+        <w:t>.p</w:t>
+      </w:r>
+      <w:proofErr w:type="gramEnd"/>
+      <w:r>
+        <w:rPr>
+          <w:lang w:val="en-US"/>
+        </w:rPr>
+        <w:t>7four {</w:t>
+      </w:r>
+    </w:p>
+    <w:p>
+      <w:pPr>
+        <w:rPr>
+          <w:lang w:val="en-US"/>
+        </w:rPr>
+      </w:pPr>
+      <w:r>
+        <w:rPr>
+          <w:lang w:val="en-US"/>
+        </w:rPr>
+        <w:t>  background-color: #</w:t>
+      </w:r>
+      <w:proofErr w:type="gramStart"/>
+      <w:r>
+        <w:rPr>
+          <w:lang w:val="en-US"/>
+        </w:rPr>
+        <w:t>fae8c8;</w:t>
+      </w:r>
+      <w:proofErr w:type="gramEnd"/>
+    </w:p>
+    <w:p>
+      <w:pPr>
+        <w:rPr>
+          <w:lang w:val="en-US"/>
+        </w:rPr>
+      </w:pPr>
+      <w:r>
+        <w:rPr>
+          <w:lang w:val="en-US"/>
+        </w:rPr>
+        <w:t>}</w:t>
+      </w:r>
+    </w:p>
+    <w:p>
+      <w:pPr>
+        <w:rPr>
+          <w:lang w:val="en-US"/>
+        </w:rPr>
+      </w:pPr>
+    </w:p>
+    <w:p>
+      <w:pPr>
+        <w:rPr>
+          <w:lang w:val="en-US"/>
+        </w:rPr>
+      </w:pPr>
+      <w:r>
+        <w:rPr>
+          <w:lang w:val="en-US"/>
+        </w:rPr>
+        <w:t>/* Palette8 */</w:t>
+      </w:r>
+    </w:p>
+    <w:p>
+      <w:pPr>
+        <w:rPr>
+          <w:lang w:val="en-US"/>
+        </w:rPr>
+      </w:pPr>
+      <w:proofErr w:type="gramStart"/>
+      <w:r>
+        <w:rPr>
+          <w:lang w:val="en-US"/>
+        </w:rPr>
+        <w:t>.p</w:t>
+      </w:r>
+      <w:proofErr w:type="gramEnd"/>
+      <w:r>
+        <w:rPr>
+          <w:lang w:val="en-US"/>
+        </w:rPr>
+        <w:t>8one {</w:t>
+      </w:r>
+    </w:p>
+    <w:p>
+      <w:pPr>
+        <w:rPr>
+          <w:lang w:val="en-US"/>
+        </w:rPr>
+      </w:pPr>
+      <w:r>
+        <w:rPr>
+          <w:lang w:val="en-US"/>
+        </w:rPr>
+        <w:t>  background-color: #</w:t>
+      </w:r>
+      <w:proofErr w:type="gramStart"/>
+      <w:r>
+        <w:rPr>
+          <w:lang w:val="en-US"/>
+        </w:rPr>
+        <w:t>4a772f;</w:t>
+      </w:r>
+      <w:proofErr w:type="gramEnd"/>
+    </w:p>
+    <w:p>
+      <w:pPr>
+        <w:rPr>
+          <w:lang w:val="en-US"/>
+        </w:rPr>
+      </w:pPr>
+      <w:r>
+        <w:rPr>
+          <w:lang w:val="en-US"/>
+        </w:rPr>
+        <w:t>}</w:t>
+      </w:r>
+    </w:p>
+    <w:p>
+      <w:pPr>
+        <w:rPr>
+          <w:lang w:val="en-US"/>
+        </w:rPr>
+      </w:pPr>
+      <w:proofErr w:type="gramStart"/>
+      <w:r>
+        <w:rPr>
+          <w:lang w:val="en-US"/>
+        </w:rPr>
+        <w:t>.p</w:t>
+      </w:r>
+      <w:proofErr w:type="gramEnd"/>
+      <w:r>
+        <w:rPr>
+          <w:lang w:val="en-US"/>
+        </w:rPr>
+        <w:t>8two {</w:t>
+      </w:r>
+    </w:p>
+    <w:p>
+      <w:pPr>
+        <w:rPr>
+          <w:lang w:val="en-US"/>
+        </w:rPr>
+      </w:pPr>
+      <w:r>
+        <w:rPr>
+          <w:lang w:val="en-US"/>
+        </w:rPr>
+        <w:t>  background-color: #</w:t>
+      </w:r>
+      <w:proofErr w:type="gramStart"/>
+      <w:r>
+        <w:rPr>
+          <w:lang w:val="en-US"/>
+        </w:rPr>
+        <w:t>ffdd00;</w:t>
+      </w:r>
+      <w:proofErr w:type="gramEnd"/>
+    </w:p>
+    <w:p>
+      <w:pPr>
+        <w:rPr>
+          <w:lang w:val="en-US"/>
+        </w:rPr>
+      </w:pPr>
+      <w:r>
+        <w:rPr>
+          <w:lang w:val="en-US"/>
+        </w:rPr>
+        <w:t>}</w:t>
+      </w:r>
+    </w:p>
+    <w:p>
+      <w:pPr>
+        <w:rPr>
+          <w:lang w:val="en-US"/>
+        </w:rPr>
+      </w:pPr>
+      <w:proofErr w:type="gramStart"/>
+      <w:r>
+        <w:rPr>
+          <w:lang w:val="en-US"/>
+        </w:rPr>
+        <w:t>.p</w:t>
+      </w:r>
+      <w:proofErr w:type="gramEnd"/>
+      <w:r>
+        <w:rPr>
+          <w:lang w:val="en-US"/>
+        </w:rPr>
+        <w:t>8three {</w:t>
+      </w:r>
+    </w:p>
+    <w:p>
+      <w:pPr>
+        <w:rPr>
+          <w:lang w:val="en-US"/>
+        </w:rPr>
+      </w:pPr>
+      <w:r>
+        <w:rPr>
+          <w:lang w:val="en-US"/>
+        </w:rPr>
+        <w:t>  background-color: #</w:t>
+      </w:r>
+      <w:proofErr w:type="gramStart"/>
+      <w:r>
+        <w:rPr>
+          <w:lang w:val="en-US"/>
+        </w:rPr>
+        <w:t>fa9e05;</w:t>
+      </w:r>
+      <w:proofErr w:type="gramEnd"/>
+    </w:p>
+    <w:p>
+      <w:pPr>
+        <w:rPr>
+          <w:lang w:val="en-US"/>
+        </w:rPr>
+      </w:pPr>
+      <w:r>
+        <w:rPr>
+          <w:lang w:val="en-US"/>
+        </w:rPr>
+        <w:t>}</w:t>
+      </w:r>
+    </w:p>
+    <w:p>
+      <w:pPr>
+        <w:rPr>
+          <w:lang w:val="en-US"/>
+        </w:rPr>
+      </w:pPr>
+      <w:proofErr w:type="gramStart"/>
+      <w:r>
+        <w:rPr>
+          <w:lang w:val="en-US"/>
+        </w:rPr>
+        <w:t>.p</w:t>
+      </w:r>
+      <w:proofErr w:type="gramEnd"/>
+      <w:r>
+        <w:rPr>
+          <w:lang w:val="en-US"/>
+        </w:rPr>
+        <w:t>8four {</w:t>
+      </w:r>
+    </w:p>
+    <w:p>
+      <w:pPr>
+        <w:rPr>
+          <w:lang w:val="en-US"/>
+        </w:rPr>
+      </w:pPr>
+      <w:r>
+        <w:rPr>
+          <w:lang w:val="en-US"/>
+        </w:rPr>
+        <w:t>  background-color: #</w:t>
+      </w:r>
+      <w:proofErr w:type="gramStart"/>
+      <w:r>
+        <w:rPr>
+          <w:lang w:val="en-US"/>
+        </w:rPr>
+        <w:t>a7095c;</w:t>
+      </w:r>
+      <w:proofErr w:type="gramEnd"/>
+    </w:p>
+    <w:p>
+      <w:pPr>
+        <w:rPr>
+          <w:lang w:val="en-US"/>
+        </w:rPr>
+      </w:pPr>
+      <w:r>
+        <w:rPr>
+          <w:lang w:val="en-US"/>
+        </w:rPr>
+        <w:t>}</w:t>
+      </w:r>
+    </w:p>
+    <w:p>
+      <w:pPr>
+        <w:rPr>
+          <w:lang w:val="en-US"/>
+        </w:rPr>
+      </w:pPr>
+    </w:p>
+    <w:p>
+      <w:pPr>
+        <w:rPr>
+          <w:lang w:val="en-US"/>
+        </w:rPr>
+      </w:pPr>
+      <w:r>
+        <w:rPr>
+          <w:lang w:val="en-US"/>
+        </w:rPr>
+        <w:t>/* Palette9 */</w:t>
+      </w:r>
+    </w:p>
+    <w:p>
+      <w:pPr>
+        <w:rPr>
+          <w:lang w:val="en-US"/>
+        </w:rPr>
+      </w:pPr>
+      <w:proofErr w:type="gramStart"/>
+      <w:r>
+        <w:rPr>
+          <w:lang w:val="en-US"/>
+        </w:rPr>
+        <w:t>.p</w:t>
+      </w:r>
+      <w:proofErr w:type="gramEnd"/>
+      <w:r>
+        <w:rPr>
+          <w:lang w:val="en-US"/>
+        </w:rPr>
+        <w:t>9one {</w:t>
+      </w:r>
+    </w:p>
+    <w:p>
+      <w:pPr>
+        <w:rPr>
+          <w:lang w:val="en-US"/>
+        </w:rPr>
+      </w:pPr>
+      <w:r>
+        <w:rPr>
+          <w:lang w:val="en-US"/>
+        </w:rPr>
+        <w:t>  background-color: #</w:t>
+      </w:r>
+      <w:proofErr w:type="gramStart"/>
+      <w:r>
+        <w:rPr>
+          <w:lang w:val="en-US"/>
+        </w:rPr>
+        <w:t>fe9801;</w:t>
+      </w:r>
+      <w:proofErr w:type="gramEnd"/>
+    </w:p>
+    <w:p>
+      <w:pPr>
+        <w:rPr>
+          <w:lang w:val="en-US"/>
+        </w:rPr>
+      </w:pPr>
+      <w:r>
+        <w:rPr>
+          <w:lang w:val="en-US"/>
+        </w:rPr>
+        <w:t>}</w:t>
+      </w:r>
+    </w:p>
+    <w:p>
+      <w:pPr>
+        <w:rPr>
+          <w:lang w:val="en-US"/>
+        </w:rPr>
+      </w:pPr>
+      <w:proofErr w:type="gramStart"/>
+      <w:r>
+        <w:rPr>
+          <w:lang w:val="en-US"/>
+        </w:rPr>
+        <w:t>.p</w:t>
+      </w:r>
+      <w:proofErr w:type="gramEnd"/>
+      <w:r>
+        <w:rPr>
+          <w:lang w:val="en-US"/>
+        </w:rPr>
+        <w:t>9two {</w:t>
+      </w:r>
+    </w:p>
+    <w:p>
+      <w:pPr>
+        <w:rPr>
+          <w:lang w:val="en-US"/>
+        </w:rPr>
+      </w:pPr>
+      <w:r>
+        <w:rPr>
+          <w:lang w:val="en-US"/>
+        </w:rPr>
+        <w:t>  background-color: #</w:t>
+      </w:r>
+      <w:proofErr w:type="gramStart"/>
+      <w:r>
+        <w:rPr>
+          <w:lang w:val="en-US"/>
+        </w:rPr>
+        <w:t>f4eec7;</w:t>
+      </w:r>
+      <w:proofErr w:type="gramEnd"/>
+    </w:p>
+    <w:p>
+      <w:pPr>
+        <w:rPr>
+          <w:lang w:val="en-US"/>
+        </w:rPr>
+      </w:pPr>
+      <w:r>
+        <w:rPr>
+          <w:lang w:val="en-US"/>
+        </w:rPr>
+        <w:t>}</w:t>
+      </w:r>
+    </w:p>
+    <w:p>
+      <w:pPr>
+        <w:rPr>
+          <w:lang w:val="en-US"/>
+        </w:rPr>
+      </w:pPr>
+      <w:proofErr w:type="gramStart"/>
+      <w:r>
+        <w:rPr>
+          <w:lang w:val="en-US"/>
+        </w:rPr>
+        <w:t>.p</w:t>
+      </w:r>
+      <w:proofErr w:type="gramEnd"/>
+      <w:r>
+        <w:rPr>
+          <w:lang w:val="en-US"/>
+        </w:rPr>
+        <w:t>9three {</w:t>
+      </w:r>
+    </w:p>
+    <w:p>
+      <w:pPr>
+        <w:rPr>
+          <w:lang w:val="en-US"/>
+        </w:rPr>
+      </w:pPr>
+      <w:r>
+        <w:rPr>
+          <w:lang w:val="en-US"/>
+        </w:rPr>
+        <w:t>  background-color: #</w:t>
+      </w:r>
+      <w:proofErr w:type="gramStart"/>
+      <w:r>
+        <w:rPr>
+          <w:lang w:val="en-US"/>
+        </w:rPr>
+        <w:t>ccda46;</w:t>
+      </w:r>
+      <w:proofErr w:type="gramEnd"/>
+    </w:p>
+    <w:p>
+      <w:pPr>
+        <w:rPr>
+          <w:lang w:val="en-US"/>
+        </w:rPr>
+      </w:pPr>
+      <w:r>
+        <w:rPr>
+          <w:lang w:val="en-US"/>
+        </w:rPr>
+        <w:t>}</w:t>
+      </w:r>
+    </w:p>
+    <w:p>
+      <w:pPr>
+        <w:rPr>
+          <w:lang w:val="en-US"/>
+        </w:rPr>
+      </w:pPr>
+      <w:proofErr w:type="gramStart"/>
+      <w:r>
+        <w:rPr>
+          <w:lang w:val="en-US"/>
+        </w:rPr>
+        <w:t>.p</w:t>
+      </w:r>
+      <w:proofErr w:type="gramEnd"/>
+      <w:r>
+        <w:rPr>
+          <w:lang w:val="en-US"/>
+        </w:rPr>
+        <w:t>9four {</w:t>
+      </w:r>
+    </w:p>
+    <w:p>
+      <w:pPr>
+        <w:rPr>
+          <w:lang w:val="en-US"/>
+        </w:rPr>
+      </w:pPr>
+      <w:r>
+        <w:rPr>
+          <w:lang w:val="en-US"/>
+        </w:rPr>
+        <w:t>  background-color: #</w:t>
+      </w:r>
+      <w:proofErr w:type="gramStart"/>
+      <w:r>
+        <w:rPr>
+          <w:lang w:val="en-US"/>
+        </w:rPr>
+        <w:t>697c37;</w:t>
+      </w:r>
+      <w:proofErr w:type="gramEnd"/>
+    </w:p>
+    <w:p>
+      <w:pPr>
+        <w:rPr>
+          <w:lang w:val="en-US"/>
+        </w:rPr>
+      </w:pPr>
+      <w:r>
+        <w:rPr>
+          <w:lang w:val="en-US"/>
+        </w:rPr>
+        <w:t>}</w:t>
+      </w:r>
+    </w:p>
+    <w:p>
+      <w:pPr>
+        <w:rPr>
+          <w:lang w:val="en-US"/>
+        </w:rPr>
+      </w:pPr>
+    </w:p>
+    <w:p>
+      <w:pPr>
+        <w:rPr>
+          <w:lang w:val="en-US"/>
+        </w:rPr>
+      </w:pPr>
+      <w:r>
+        <w:rPr>
+          <w:lang w:val="en-US"/>
+        </w:rPr>
+        <w:t>/* Palette10 */</w:t>
+      </w:r>
+    </w:p>
+    <w:p>
+      <w:pPr>
+        <w:rPr>
+          <w:lang w:val="en-US"/>
+        </w:rPr>
+      </w:pPr>
+      <w:proofErr w:type="gramStart"/>
+      <w:r>
+        <w:rPr>
+          <w:lang w:val="en-US"/>
+        </w:rPr>
+        <w:t>.p</w:t>
+      </w:r>
+      <w:proofErr w:type="gramEnd"/>
+      <w:r>
+        <w:rPr>
+          <w:lang w:val="en-US"/>
+        </w:rPr>
+        <w:t>10one {</w:t>
+      </w:r>
+    </w:p>
+    <w:p>
+      <w:pPr>
+        <w:rPr>
+          <w:lang w:val="en-US"/>
+        </w:rPr>
+      </w:pPr>
+      <w:r>
+        <w:rPr>
+          <w:lang w:val="en-US"/>
+        </w:rPr>
+        <w:t>  background-color: #</w:t>
+      </w:r>
+      <w:proofErr w:type="gramStart"/>
+      <w:r>
+        <w:rPr>
+          <w:lang w:val="en-US"/>
+        </w:rPr>
+        <w:t>be3737;</w:t>
+      </w:r>
+      <w:proofErr w:type="gramEnd"/>
+    </w:p>
+    <w:p>
+      <w:pPr>
+        <w:rPr>
+          <w:lang w:val="en-US"/>
+        </w:rPr>
+      </w:pPr>
+      <w:r>
+        <w:rPr>
+          <w:lang w:val="en-US"/>
+        </w:rPr>
+        <w:t>}</w:t>
+      </w:r>
+    </w:p>
+    <w:p>
+      <w:pPr>
+        <w:rPr>
+          <w:lang w:val="en-US"/>
+        </w:rPr>
+      </w:pPr>
+      <w:proofErr w:type="gramStart"/>
+      <w:r>
+        <w:rPr>
+          <w:lang w:val="en-US"/>
+        </w:rPr>
+        <w:t>.p</w:t>
+      </w:r>
+      <w:proofErr w:type="gramEnd"/>
+      <w:r>
+        <w:rPr>
+          <w:lang w:val="en-US"/>
+        </w:rPr>
+        <w:t>10two {</w:t>
+      </w:r>
+    </w:p>
+    <w:p>
+      <w:pPr>
+        <w:rPr>
+          <w:lang w:val="en-US"/>
+        </w:rPr>
+      </w:pPr>
+      <w:r>
+        <w:rPr>
+          <w:lang w:val="en-US"/>
+        </w:rPr>
+        <w:t>  background-color: #</w:t>
+      </w:r>
+      <w:proofErr w:type="gramStart"/>
+      <w:r>
+        <w:rPr>
+          <w:lang w:val="en-US"/>
+        </w:rPr>
+        <w:t>f4eec7;</w:t>
+      </w:r>
+      <w:proofErr w:type="gramEnd"/>
+    </w:p>
+    <w:p>
+      <w:pPr>
+        <w:rPr>
+          <w:lang w:val="en-US"/>
+        </w:rPr>
+      </w:pPr>
+      <w:r>
+        <w:rPr>
+          <w:lang w:val="en-US"/>
+        </w:rPr>
+        <w:t>}</w:t>
+      </w:r>
+    </w:p>
+    <w:p>
+      <w:pPr>
+        <w:rPr>
+          <w:lang w:val="en-US"/>
+        </w:rPr>
+      </w:pPr>
+      <w:proofErr w:type="gramStart"/>
+      <w:r>
+        <w:rPr>
+          <w:lang w:val="en-US"/>
+        </w:rPr>
+        <w:t>.p</w:t>
+      </w:r>
+      <w:proofErr w:type="gramEnd"/>
+      <w:r>
+        <w:rPr>
+          <w:lang w:val="en-US"/>
+        </w:rPr>
+        <w:t>10three {</w:t>
+      </w:r>
+    </w:p>
+    <w:p>
+      <w:pPr>
+        <w:rPr>
+          <w:lang w:val="en-US"/>
+        </w:rPr>
+      </w:pPr>
+      <w:r>
+        <w:rPr>
+          <w:lang w:val="en-US"/>
+        </w:rPr>
+        <w:t xml:space="preserve">  background-color: </w:t>
+      </w:r>
+      <w:proofErr w:type="gramStart"/>
+      <w:r>
+        <w:rPr>
+          <w:lang w:val="en-US"/>
+        </w:rPr>
+        <w:t>#424141;</w:t>
+      </w:r>
+      <w:proofErr w:type="gramEnd"/>
+    </w:p>
+    <w:p>
+      <w:pPr>
+        <w:rPr>
+          <w:lang w:val="en-US"/>
+        </w:rPr>
+      </w:pPr>
+      <w:r>
+        <w:rPr>
+          <w:lang w:val="en-US"/>
+        </w:rPr>
+        <w:t>}</w:t>
+      </w:r>
+    </w:p>
+    <w:p>
+      <w:pPr>
+        <w:rPr>
+          <w:lang w:val="en-US"/>
+        </w:rPr>
+      </w:pPr>
+      <w:proofErr w:type="gramStart"/>
+      <w:r>
+        <w:rPr>
+          <w:lang w:val="en-US"/>
+        </w:rPr>
+        <w:t>.p</w:t>
+      </w:r>
+      <w:proofErr w:type="gramEnd"/>
+      <w:r>
+        <w:rPr>
+          <w:lang w:val="en-US"/>
+        </w:rPr>
+        <w:t>10four {</w:t>
+      </w:r>
+    </w:p>
+    <w:p>
+      <w:pPr>
+        <w:rPr>
+          <w:lang w:val="en-US"/>
+        </w:rPr>
+      </w:pPr>
+      <w:r>
+        <w:rPr>
+          <w:lang w:val="en-US"/>
+        </w:rPr>
+        <w:t>  background-color: #</w:t>
+      </w:r>
+      <w:proofErr w:type="gramStart"/>
+      <w:r>
+        <w:rPr>
+          <w:lang w:val="en-US"/>
+        </w:rPr>
+        <w:t>a13939;</w:t>
+      </w:r>
+      <w:proofErr w:type="gramEnd"/>
+    </w:p>
+    <w:p>
+      <w:pPr>
+        <w:rPr>
+          <w:lang w:val="en-US"/>
+        </w:rPr>
+      </w:pPr>
+      <w:r>
+        <w:rPr>
+          <w:lang w:val="en-US"/>
+        </w:rPr>
+        <w:lastRenderedPageBreak/>
+        <w:t>}</w:t>
+      </w:r>
+    </w:p>
+    <w:p>
+      <w:pPr>
+        <w:rPr>
+          <w:lang w:val="en-US"/>
+        </w:rPr>
+      </w:pPr>
+      <w:proofErr w:type="gramStart"/>
+      <w:r>
+        <w:rPr>
+          <w:lang w:val="en-US"/>
+        </w:rPr>
+        <w:t>.p</w:t>
+      </w:r>
+      <w:proofErr w:type="gramEnd"/>
+      <w:r>
+        <w:rPr>
+          <w:lang w:val="en-US"/>
+        </w:rPr>
+        <w:t>10five {</w:t>
+      </w:r>
+    </w:p>
+    <w:p>
+      <w:pPr>
+        <w:rPr>
+          <w:lang w:val="en-US"/>
+        </w:rPr>
+      </w:pPr>
+      <w:r>
+        <w:rPr>
+          <w:lang w:val="en-US"/>
+        </w:rPr>
+        <w:t xml:space="preserve">  background-color: </w:t>
+      </w:r>
+      <w:proofErr w:type="gramStart"/>
+      <w:r>
+        <w:rPr>
+          <w:lang w:val="en-US"/>
+        </w:rPr>
+        <w:t>#681313;</w:t>
+      </w:r>
+      <w:proofErr w:type="gramEnd"/>
+    </w:p>
+    <w:p>
+      <w:pPr>
+        <w:rPr>
+          <w:lang w:val="en-US"/>
+        </w:rPr>
+      </w:pPr>
+      <w:r>
+        <w:rPr>
+          <w:lang w:val="en-US"/>
+        </w:rPr>
+        <w:t>}</w:t>
+      </w:r>
+    </w:p>
+    <w:p>
+      <w:pPr>
+        <w:rPr>
+          <w:lang w:val="en-US"/>
+        </w:rPr>
+      </w:pPr>
+      <w:proofErr w:type="gramStart"/>
+      <w:r>
+        <w:rPr>
+          <w:lang w:val="en-US"/>
+        </w:rPr>
+        <w:t>.p</w:t>
+      </w:r>
+      <w:proofErr w:type="gramEnd"/>
+      <w:r>
+        <w:rPr>
+          <w:lang w:val="en-US"/>
+        </w:rPr>
+        <w:t>10six {</w:t>
+      </w:r>
+    </w:p>
+    <w:p>
+      <w:pPr>
+        <w:rPr>
+          <w:lang w:val="en-US"/>
+        </w:rPr>
+      </w:pPr>
+      <w:r>
+        <w:rPr>
+          <w:lang w:val="en-US"/>
+        </w:rPr>
+        <w:t>  background-color: #</w:t>
+      </w:r>
+      <w:proofErr w:type="gramStart"/>
+      <w:r>
+        <w:rPr>
+          <w:lang w:val="en-US"/>
+        </w:rPr>
+        <w:t>305c5c;</w:t>
+      </w:r>
+      <w:proofErr w:type="gramEnd"/>
+    </w:p>
+    <w:p>
+      <w:pPr>
+        <w:rPr>
+          <w:lang w:val="en-US"/>
+        </w:rPr>
+      </w:pPr>
+      <w:r>
+        <w:rPr>
+          <w:lang w:val="en-US"/>
+        </w:rPr>
+        <w:t>}</w:t>
+      </w:r>
+    </w:p>
+    <w:p>
+      <w:pPr>
+        <w:rPr>
+          <w:lang w:val="en-US"/>
+        </w:rPr>
+      </w:pPr>
+      <w:proofErr w:type="gramStart"/>
+      <w:r>
+        <w:rPr>
+          <w:lang w:val="en-US"/>
+        </w:rPr>
+        <w:t>.p</w:t>
+      </w:r>
+      <w:proofErr w:type="gramEnd"/>
+      <w:r>
+        <w:rPr>
+          <w:lang w:val="en-US"/>
+        </w:rPr>
+        <w:t>10seven {</w:t>
+      </w:r>
+    </w:p>
+    <w:p>
+      <w:pPr>
+        <w:rPr>
+          <w:lang w:val="en-US"/>
+        </w:rPr>
+      </w:pPr>
+      <w:r>
+        <w:rPr>
+          <w:lang w:val="en-US"/>
+        </w:rPr>
+        <w:t>  background-color: #</w:t>
+      </w:r>
+      <w:proofErr w:type="gramStart"/>
+      <w:r>
+        <w:rPr>
+          <w:lang w:val="en-US"/>
+        </w:rPr>
+        <w:t>28544b;</w:t>
+      </w:r>
+      <w:proofErr w:type="gramEnd"/>
+    </w:p>
+    <w:p>
+      <w:pPr>
+        <w:rPr>
+          <w:lang w:val="en-US"/>
+        </w:rPr>
+      </w:pPr>
+      <w:r>
+        <w:rPr>
+          <w:lang w:val="en-US"/>
+        </w:rPr>
+        <w:t>}</w:t>
+      </w:r>
+    </w:p>
+    <w:p>
+      <w:pPr>
+        <w:rPr>
+          <w:lang w:val="en-US"/>
+        </w:rPr>
+      </w:pPr>
+      <w:proofErr w:type="gramStart"/>
+      <w:r>
+        <w:rPr>
+          <w:lang w:val="en-US"/>
+        </w:rPr>
+        <w:t>.p</w:t>
+      </w:r>
+      <w:proofErr w:type="gramEnd"/>
+      <w:r>
+        <w:rPr>
+          <w:lang w:val="en-US"/>
+        </w:rPr>
+        <w:t>10eight {</w:t>
+      </w:r>
+    </w:p>
+    <w:p>
+      <w:pPr>
+        <w:rPr>
+          <w:lang w:val="en-US"/>
+        </w:rPr>
+      </w:pPr>
+      <w:r>
+        <w:rPr>
+          <w:lang w:val="en-US"/>
+        </w:rPr>
+        <w:t>  background-color: #</w:t>
+      </w:r>
+      <w:proofErr w:type="gramStart"/>
+      <w:r>
+        <w:rPr>
+          <w:lang w:val="en-US"/>
+        </w:rPr>
+        <w:t>560d0d;</w:t>
+      </w:r>
+      <w:proofErr w:type="gramEnd"/>
+    </w:p>
+    <w:p>
+      <w:pPr>
+        <w:rPr>
+          <w:lang w:val="en-US"/>
+        </w:rPr>
+      </w:pPr>
+      <w:r>
+        <w:rPr>
+          <w:lang w:val="en-US"/>
+        </w:rPr>
+        <w:t>}</w:t>
+      </w:r>
+    </w:p>
+    <w:p>
+      <w:pPr>
+        <w:rPr>
+          <w:lang w:val="en-US"/>
+        </w:rPr>
+      </w:pPr>
+      <w:proofErr w:type="gramStart"/>
+      <w:r>
+        <w:rPr>
+          <w:lang w:val="en-US"/>
+        </w:rPr>
+        <w:t>.p</w:t>
+      </w:r>
+      <w:proofErr w:type="gramEnd"/>
+      <w:r>
+        <w:rPr>
+          <w:lang w:val="en-US"/>
+        </w:rPr>
+        <w:t>10nine {</w:t>
+      </w:r>
+    </w:p>
+    <w:p>
+      <w:pPr>
+        <w:rPr>
+          <w:lang w:val="en-US"/>
+        </w:rPr>
+      </w:pPr>
+      <w:r>
+        <w:rPr>
+          <w:lang w:val="en-US"/>
+        </w:rPr>
+        <w:t>  background-color: #</w:t>
+      </w:r>
+      <w:proofErr w:type="gramStart"/>
+      <w:r>
+        <w:rPr>
+          <w:lang w:val="en-US"/>
+        </w:rPr>
+        <w:t>acbd86;</w:t>
+      </w:r>
+      <w:proofErr w:type="gramEnd"/>
+    </w:p>
+    <w:p>
+      <w:pPr>
+        <w:rPr>
+          <w:lang w:val="en-US"/>
+        </w:rPr>
+      </w:pPr>
+      <w:r>
+        <w:rPr>
+          <w:lang w:val="en-US"/>
+        </w:rPr>
+        <w:t>}</w:t>
+      </w:r>
+    </w:p>
+    <w:p>
+      <w:pPr>
+        <w:rPr>
+          <w:lang w:val="en-US"/>
+        </w:rPr>
+      </w:pPr>
+      <w:proofErr w:type="gramStart"/>
+      <w:r>
+        <w:rPr>
+          <w:lang w:val="en-US"/>
+        </w:rPr>
+        <w:t>.p</w:t>
+      </w:r>
+      <w:proofErr w:type="gramEnd"/>
+      <w:r>
+        <w:rPr>
+          <w:lang w:val="en-US"/>
+        </w:rPr>
+        <w:t>10ten {</w:t>
+      </w:r>
+    </w:p>
+    <w:p>
+      <w:pPr>
+        <w:rPr>
+          <w:lang w:val="en-US"/>
+        </w:rPr>
+      </w:pPr>
+      <w:r>
+        <w:rPr>
+          <w:lang w:val="en-US"/>
+        </w:rPr>
+        <w:t>  background-color: #</w:t>
+      </w:r>
+      <w:proofErr w:type="gramStart"/>
+      <w:r>
+        <w:rPr>
+          <w:lang w:val="en-US"/>
+        </w:rPr>
+        <w:t>7d5e2a;</w:t>
+      </w:r>
+      <w:proofErr w:type="gramEnd"/>
+    </w:p>
+    <w:p>
+      <w:pPr>
+        <w:rPr>
+          <w:lang w:val="en-US"/>
+        </w:rPr>
+      </w:pPr>
+      <w:r>
+        <w:rPr>
+          <w:lang w:val="en-US"/>
+        </w:rPr>
+        <w:t>}</w:t>
+      </w:r>
+    </w:p>
+    <w:p>
+      <w:pPr>
+        <w:rPr>
+          <w:lang w:val="en-US"/>
+        </w:rPr>
+      </w:pPr>
     </w:p>
     <w:p/>
     <w:sectPr>
@@ -1441,7 +4202,6 @@
   <w:style w:type="character" w:default="1" w:styleId="DefaultParagraphFont">
     <w:name w:val="Default Paragraph Font"/>
     <w:uiPriority w:val="1"/>
-    <w:semiHidden/>
     <w:unhideWhenUsed/>
   </w:style>
   <w:style w:type="table" w:default="1" w:styleId="TableNormal">

</xml_diff>